<commit_message>
Updates to modeling guide
</commit_message>
<xml_diff>
--- a/gcm4/doc/2022.09.29 GCM 4.0 Modeling Guide.docx
+++ b/gcm4/doc/2022.09.29 GCM 4.0 Modeling Guide.docx
@@ -6418,7 +6418,15 @@
     <w:p>
       <w:r>
         <w:lastRenderedPageBreak/>
-        <w:t>We extending the example again, reducing the r0 dimension to just three levels and introducing a dimension over the policy data.  This new dimension has four levels</w:t>
+        <w:t xml:space="preserve">We </w:t>
+      </w:r>
+      <w:r>
+        <w:t xml:space="preserve">are </w:t>
+      </w:r>
+      <w:bookmarkStart w:id="0" w:name="_GoBack"/>
+      <w:bookmarkEnd w:id="0"/>
+      <w:r>
+        <w:t>extending the example again, reducing the r0 dimension to just three levels and introducing a dimension over the policy data.  This new dimension has four levels</w:t>
       </w:r>
       <w:r>
         <w:t xml:space="preserve"> controlling local vaccine distribution and school closing infection rates:</w:t>
@@ -11214,8 +11222,6 @@
       <w:pPr>
         <w:pStyle w:val="Heading1"/>
       </w:pPr>
-      <w:bookmarkStart w:id="0" w:name="_GoBack"/>
-      <w:bookmarkEnd w:id="0"/>
       <w:r>
         <w:t>Chapter</w:t>
       </w:r>
@@ -12065,7 +12071,55 @@
     </w:p>
     <w:p>
       <w:r>
-        <w:t>asdf</w:t>
+        <w:t>A</w:t>
+      </w:r>
+      <w:r>
+        <w:t>sdf</w:t>
+      </w:r>
+    </w:p>
+    <w:p/>
+    <w:p/>
+    <w:p>
+      <w:r>
+        <w:rPr>
+          <w:noProof/>
+        </w:rPr>
+        <w:lastRenderedPageBreak/>
+        <w:drawing>
+          <wp:inline distT="0" distB="0" distL="0" distR="0" wp14:anchorId="4C69EAA0" wp14:editId="35965209">
+            <wp:extent cx="5943600" cy="4737100"/>
+            <wp:effectExtent l="0" t="0" r="0" b="6350"/>
+            <wp:docPr id="4" name="Picture 4"/>
+            <wp:cNvGraphicFramePr>
+              <a:graphicFrameLocks xmlns:a="http://schemas.openxmlformats.org/drawingml/2006/main" noChangeAspect="1"/>
+            </wp:cNvGraphicFramePr>
+            <a:graphic xmlns:a="http://schemas.openxmlformats.org/drawingml/2006/main">
+              <a:graphicData uri="http://schemas.openxmlformats.org/drawingml/2006/picture">
+                <pic:pic xmlns:pic="http://schemas.openxmlformats.org/drawingml/2006/picture">
+                  <pic:nvPicPr>
+                    <pic:cNvPr id="1" name=""/>
+                    <pic:cNvPicPr/>
+                  </pic:nvPicPr>
+                  <pic:blipFill>
+                    <a:blip r:embed="rId110"/>
+                    <a:stretch>
+                      <a:fillRect/>
+                    </a:stretch>
+                  </pic:blipFill>
+                  <pic:spPr>
+                    <a:xfrm>
+                      <a:off x="0" y="0"/>
+                      <a:ext cx="5943600" cy="4737100"/>
+                    </a:xfrm>
+                    <a:prstGeom prst="rect">
+                      <a:avLst/>
+                    </a:prstGeom>
+                  </pic:spPr>
+                </pic:pic>
+              </a:graphicData>
+            </a:graphic>
+          </wp:inline>
+        </w:drawing>
       </w:r>
     </w:p>
     <w:sectPr>

</xml_diff>

<commit_message>
Updated documentation in the tutorials on event filter production
</commit_message>
<xml_diff>
--- a/gcm4/doc/2022.09.29 GCM 4.0 Modeling Guide.docx
+++ b/gcm4/doc/2022.09.29 GCM 4.0 Modeling Guide.docx
@@ -1751,7 +1751,13 @@
     </w:p>
     <w:p>
       <w:r>
-        <w:t xml:space="preserve">An event in GCM is a notification of a data change to the stage of a data manager. In this example we will introduce two events corresponding to the two changes to the ExampleDataManager.  </w:t>
+        <w:t>An event in GCM is a notification of a data change to the sta</w:t>
+      </w:r>
+      <w:r>
+        <w:t>t</w:t>
+      </w:r>
+      <w:r>
+        <w:t xml:space="preserve">e of a data manager. In this example we will introduce two events corresponding to the two changes to the ExampleDataManager.  </w:t>
       </w:r>
       <w:r>
         <w:t>Both events document the previous value and current value (at the time when the event was generated) and are immutable data classes.</w:t>
@@ -2303,7 +2309,55 @@
         </w:drawing>
       </w:r>
     </w:p>
-    <w:p/>
+    <w:p>
+      <w:pPr>
+        <w:pStyle w:val="Heading3"/>
+      </w:pPr>
+      <w:r>
+        <w:t>Event Filters</w:t>
+      </w:r>
+    </w:p>
+    <w:p>
+      <w:r>
+        <w:t xml:space="preserve">Subscription to events for data managers and actors differ a bit.  Data managers subscribe directly to the event type since they are generally interested in all events of some given type.  Actors are often more selective and would like a predicate (in Java, the predicate is a function that returns a Boolean) to return true before they handle an event.  For example, an actor wants to subscribe for person property change events, but is only interested in those events indicate a change to a particular person property.  Since there will likely be dozens of person properties, the actor would get stimulated many times over, only to ignore the event most of the time.  Unfortunately, a simple predicate added during the subscription process will not suffice since that predicate would have to be executed for each event and we will have </w:t>
+      </w:r>
+      <w:r>
+        <w:lastRenderedPageBreak/>
+        <w:t xml:space="preserve">gained little efficiency.  Instead, GCM uses the EventFilter class that is essentially a predicate grouping mechanism that allows the subscription engine to group subscribers into a tree structure </w:t>
+      </w:r>
+      <w:r>
+        <w:t xml:space="preserve">so that a single predicate execution might suffice to allow an event to be passed to multiple subscribers.  </w:t>
+      </w:r>
+    </w:p>
+    <w:p>
+      <w:r>
+        <w:t>The event filter is logically composed of</w:t>
+      </w:r>
+      <w:r>
+        <w:t xml:space="preserve"> </w:t>
+      </w:r>
+      <w:r>
+        <w:t>functions and target values as pairs.  Each function takes in an event and releases a value.  If that value is equal to the target value, then the event passes that function. An event passes the event filter if it passes all the functions that compose the filter.</w:t>
+      </w:r>
+    </w:p>
+    <w:p>
+      <w:r>
+        <w:t xml:space="preserve">The construction of the builder for event filters requires the event class reference. The addition of function-value pairs requires that the functions take in only events of the given class reference, but may return any non-null object value. The simple examples given so far have only specified the event class and thus every event of that type will pass the event filter.  </w:t>
+      </w:r>
+    </w:p>
+    <w:p>
+      <w:r>
+        <w:t xml:space="preserve">The functions that compose the event filter are often non meaningfully </w:t>
+      </w:r>
+      <w:r>
+        <w:t>comparable. For example, two functions that return the same values for every event may be separate instances of lambda code that are logically equal, but are not equal in from the point of view of Java.  To get around this, each function is associated with an id value and the id and function pair are called an IdentifiableFunction.  Two such functions will be equal if and only if their ids are equal without regard to what their functions actually do.  Thus is it very important that the mapping of id to actual logical function be stable and the usual best practice is to manage that mapping in a curated manner via the data manager that is associated with the plugin that defines the event.  As we examine plugins that define events, we will encounter event filters that are managed by data managers and will not generally generate event filters directly in the actor code.</w:t>
+      </w:r>
+      <w:bookmarkStart w:id="0" w:name="_GoBack"/>
+      <w:bookmarkEnd w:id="0"/>
+      <w:r>
+        <w:t xml:space="preserve">  </w:t>
+      </w:r>
+    </w:p>
     <w:p>
       <w:pPr>
         <w:pStyle w:val="Heading2"/>
@@ -2357,7 +2411,6 @@
         </w:numPr>
       </w:pPr>
       <w:r>
-        <w:lastRenderedPageBreak/>
         <w:t>Adds the PersonDataManager for tracking people</w:t>
       </w:r>
     </w:p>
@@ -2467,6 +2520,7 @@
         <w:pStyle w:val="Heading3"/>
       </w:pPr>
       <w:r>
+        <w:lastRenderedPageBreak/>
         <w:t xml:space="preserve">People Plugin: </w:t>
       </w:r>
     </w:p>
@@ -2496,7 +2550,6 @@
         <w:rPr>
           <w:noProof/>
         </w:rPr>
-        <w:lastRenderedPageBreak/>
         <w:drawing>
           <wp:inline distT="0" distB="0" distL="0" distR="0">
             <wp:extent cx="3702050" cy="5462905"/>
@@ -6423,8 +6476,6 @@
       <w:r>
         <w:t xml:space="preserve">are </w:t>
       </w:r>
-      <w:bookmarkStart w:id="0" w:name="_GoBack"/>
-      <w:bookmarkEnd w:id="0"/>
       <w:r>
         <w:t>extending the example again, reducing the r0 dimension to just three levels and introducing a dimension over the policy data.  This new dimension has four levels</w:t>
       </w:r>
@@ -10615,21 +10666,21 @@
         <w:lastRenderedPageBreak/>
         <w:t>Figure 4.20</w:t>
       </w:r>
-    </w:p>
-    <w:p>
-      <w:pPr>
-        <w:pStyle w:val="ListParagraph"/>
-        <w:ind w:left="0"/>
-      </w:pPr>
       <w:r>
         <w:rPr>
           <w:noProof/>
         </w:rPr>
+        <w:t xml:space="preserve"> </w:t>
+      </w:r>
+      <w:r>
+        <w:rPr>
+          <w:noProof/>
+        </w:rPr>
         <w:drawing>
-          <wp:inline distT="0" distB="0" distL="0" distR="0" wp14:anchorId="6C67B821" wp14:editId="4E72E6DD">
-            <wp:extent cx="4411049" cy="1185705"/>
-            <wp:effectExtent l="38100" t="38100" r="46990" b="33655"/>
-            <wp:docPr id="52" name="Picture 52"/>
+          <wp:inline distT="0" distB="0" distL="0" distR="0" wp14:anchorId="33624100" wp14:editId="18AB5D49">
+            <wp:extent cx="5943600" cy="1223158"/>
+            <wp:effectExtent l="38100" t="38100" r="38100" b="34290"/>
+            <wp:docPr id="7" name="Picture 7"/>
             <wp:cNvGraphicFramePr>
               <a:graphicFrameLocks xmlns:a="http://schemas.openxmlformats.org/drawingml/2006/main" noChangeAspect="1"/>
             </wp:cNvGraphicFramePr>
@@ -10649,7 +10700,7 @@
                   <pic:spPr>
                     <a:xfrm>
                       <a:off x="0" y="0"/>
-                      <a:ext cx="4543335" cy="1221264"/>
+                      <a:ext cx="5965362" cy="1227637"/>
                     </a:xfrm>
                     <a:prstGeom prst="rect">
                       <a:avLst/>

</xml_diff>

<commit_message>
Added tutorial content for people plugin
</commit_message>
<xml_diff>
--- a/gcm4/doc/2022.09.29 GCM 4.0 Modeling Guide.docx
+++ b/gcm4/doc/2022.09.29 GCM 4.0 Modeling Guide.docx
@@ -2352,8 +2352,6 @@
       <w:r>
         <w:t>comparable. For example, two functions that return the same values for every event may be separate instances of lambda code that are logically equal, but are not equal in from the point of view of Java.  To get around this, each function is associated with an id value and the id and function pair are called an IdentifiableFunction.  Two such functions will be equal if and only if their ids are equal without regard to what their functions actually do.  Thus is it very important that the mapping of id to actual logical function be stable and the usual best practice is to manage that mapping in a curated manner via the data manager that is associated with the plugin that defines the event.  As we examine plugins that define events, we will encounter event filters that are managed by data managers and will not generally generate event filters directly in the actor code.</w:t>
       </w:r>
-      <w:bookmarkStart w:id="0" w:name="_GoBack"/>
-      <w:bookmarkEnd w:id="0"/>
       <w:r>
         <w:t xml:space="preserve">  </w:t>
       </w:r>
@@ -8217,10 +8215,10 @@
           <w:noProof/>
         </w:rPr>
         <w:drawing>
-          <wp:inline distT="0" distB="0" distL="0" distR="0" wp14:anchorId="7FD429D6" wp14:editId="49AA3105">
-            <wp:extent cx="4665503" cy="3977640"/>
-            <wp:effectExtent l="38100" t="38100" r="40005" b="41910"/>
-            <wp:docPr id="9" name="Picture 9"/>
+          <wp:inline distT="0" distB="0" distL="0" distR="0" wp14:anchorId="62D6B08F" wp14:editId="76BB7FEE">
+            <wp:extent cx="4333875" cy="3923176"/>
+            <wp:effectExtent l="38100" t="38100" r="28575" b="39370"/>
+            <wp:docPr id="33" name="Picture 33"/>
             <wp:cNvGraphicFramePr>
               <a:graphicFrameLocks xmlns:a="http://schemas.openxmlformats.org/drawingml/2006/main" noChangeAspect="1"/>
             </wp:cNvGraphicFramePr>
@@ -8240,7 +8238,7 @@
                   <pic:spPr>
                     <a:xfrm>
                       <a:off x="0" y="0"/>
-                      <a:ext cx="4683390" cy="3992889"/>
+                      <a:ext cx="4350667" cy="3938377"/>
                     </a:xfrm>
                     <a:prstGeom prst="rect">
                       <a:avLst/>
@@ -8331,8 +8329,9 @@
         <w:t>The resulting output shows the varying random number generation:</w:t>
       </w:r>
     </w:p>
-    <w:p/>
-    <w:p>
+    <w:p>
+      <w:bookmarkStart w:id="0" w:name="_GoBack"/>
+      <w:bookmarkEnd w:id="0"/>
       <w:r>
         <w:rPr>
           <w:b/>

</xml_diff>